<commit_message>
Adding duplicates removal script
</commit_message>
<xml_diff>
--- a/TsakonianDB/grammar/Tsakonian nouns declension table.docx
+++ b/TsakonianDB/grammar/Tsakonian nouns declension table.docx
@@ -752,7 +752,7 @@
               <w:top w:val="single" w:sz="6" w:space="0" w:color="4472C4" w:themeColor="accent1"/>
               <w:left w:val="single" w:sz="6" w:space="0" w:color="4472C4" w:themeColor="accent1"/>
               <w:bottom w:val="single" w:sz="6" w:space="0" w:color="4472C4" w:themeColor="accent1"/>
-              <w:right w:val="single" w:sz="6" w:space="0" w:color="4472C4" w:themeColor="accent1"/>
+              <w:right w:val="single" w:sz="6" w:space="0" w:color="DEEAF6" w:themeColor="accent5" w:themeTint="33"/>
             </w:tcBorders>
             <w:shd w:val="clear" w:color="auto" w:fill="DEEAF6" w:themeFill="accent5" w:themeFillTint="33"/>
             <w:vAlign w:val="center"/>
@@ -780,8 +780,8 @@
           <w:tcPr>
             <w:tcW w:w="2128" w:type="dxa"/>
             <w:tcBorders>
-              <w:top w:val="single" w:sz="6" w:space="0" w:color="4472C4" w:themeColor="accent1"/>
-              <w:left w:val="single" w:sz="6" w:space="0" w:color="4472C4" w:themeColor="accent1"/>
+              <w:top w:val="single" w:sz="6" w:space="0" w:color="2F5496" w:themeColor="accent1" w:themeShade="BF"/>
+              <w:left w:val="single" w:sz="6" w:space="0" w:color="DEEAF6" w:themeColor="accent5" w:themeTint="33"/>
               <w:bottom w:val="single" w:sz="6" w:space="0" w:color="4472C4" w:themeColor="accent1"/>
               <w:right w:val="single" w:sz="6" w:space="0" w:color="4472C4" w:themeColor="accent1"/>
             </w:tcBorders>

</xml_diff>